<commit_message>
Se corrige sintaxis en Word
</commit_message>
<xml_diff>
--- a/Factorial instructions.docx
+++ b/Factorial instructions.docx
@@ -60,7 +60,7 @@
           <w:szCs w:val="22"/>
           <w:lang w:val="es"/>
         </w:rPr>
-        <w:t>addi $a0,$zero,$10</w:t>
+        <w:t>addi $a0,$zero,10</w:t>
       </w:r>
     </w:p>
     <w:p>
@@ -171,6 +171,8 @@
         </w:rPr>
         <w:t>00001010</w:t>
       </w:r>
+      <w:bookmarkStart w:id="0" w:name="_GoBack"/>
+      <w:bookmarkEnd w:id="0"/>
     </w:p>
     <w:p>
       <w:pPr>
@@ -818,7 +820,6 @@
           <w:lang w:val="es"/>
         </w:rPr>
       </w:pPr>
-      <w:bookmarkStart w:id="0" w:name="_GoBack"/>
       <w:r>
         <w:rPr>
           <w:rFonts w:hint="default"/>
@@ -903,7 +904,6 @@
         <w:t>00000011</w:t>
       </w:r>
     </w:p>
-    <w:bookmarkEnd w:id="0"/>
     <w:p>
       <w:pPr>
         <w:jc w:val="left"/>

</xml_diff>